<commit_message>
Inspection schedule letter updates
</commit_message>
<xml_diff>
--- a/y_PHA_Recert_Tenant_Letter.docx
+++ b/y_PHA_Recert_Tenant_Letter.docx
@@ -17,7 +17,25 @@
           <w:sz w:val="24"/>
           <w:szCs w:val="24"/>
         </w:rPr>
-        <w:t>&lt;&lt;LetterDate&gt;&gt;</w:t>
+        <w:t>&lt;&lt;</w:t>
+      </w:r>
+      <w:proofErr w:type="spellStart"/>
+      <w:r>
+        <w:rPr>
+          <w:rFonts w:ascii="Calibri" w:hAnsi="Calibri"/>
+          <w:sz w:val="24"/>
+          <w:szCs w:val="24"/>
+        </w:rPr>
+        <w:t>LetterDate</w:t>
+      </w:r>
+      <w:proofErr w:type="spellEnd"/>
+      <w:r>
+        <w:rPr>
+          <w:rFonts w:ascii="Calibri" w:hAnsi="Calibri"/>
+          <w:sz w:val="24"/>
+          <w:szCs w:val="24"/>
+        </w:rPr>
+        <w:t>&gt;&gt;</w:t>
       </w:r>
     </w:p>
     <w:p>
@@ -46,6 +64,7 @@
         </w:rPr>
         <w:t>&lt;&lt;</w:t>
       </w:r>
+      <w:proofErr w:type="spellStart"/>
       <w:r>
         <w:rPr>
           <w:rFonts w:ascii="Calibri" w:hAnsi="Calibri"/>
@@ -54,6 +73,7 @@
         </w:rPr>
         <w:t>TsCode</w:t>
       </w:r>
+      <w:proofErr w:type="spellEnd"/>
       <w:r>
         <w:rPr>
           <w:rFonts w:ascii="Calibri" w:hAnsi="Calibri"/>
@@ -98,7 +118,16 @@
           <w:sz w:val="24"/>
           <w:szCs w:val="24"/>
         </w:rPr>
-        <w:t>&lt;&lt;T</w:t>
+        <w:t>&lt;&lt;</w:t>
+      </w:r>
+      <w:proofErr w:type="spellStart"/>
+      <w:r>
+        <w:rPr>
+          <w:rFonts w:ascii="Calibri" w:hAnsi="Calibri"/>
+          <w:sz w:val="24"/>
+          <w:szCs w:val="24"/>
+        </w:rPr>
+        <w:t>T</w:t>
       </w:r>
       <w:r>
         <w:rPr>
@@ -108,6 +137,7 @@
         </w:rPr>
         <w:t>Name</w:t>
       </w:r>
+      <w:proofErr w:type="spellEnd"/>
       <w:r>
         <w:rPr>
           <w:rFonts w:ascii="Calibri" w:hAnsi="Calibri"/>
@@ -151,6 +181,7 @@
         </w:rPr>
         <w:t>&lt;&lt;</w:t>
       </w:r>
+      <w:proofErr w:type="spellStart"/>
       <w:r>
         <w:rPr>
           <w:rFonts w:ascii="Calibri" w:hAnsi="Calibri"/>
@@ -165,7 +196,16 @@
           <w:sz w:val="24"/>
           <w:szCs w:val="24"/>
         </w:rPr>
-        <w:t>AddressLine&gt;&gt;</w:t>
+        <w:t>AddressLine</w:t>
+      </w:r>
+      <w:proofErr w:type="spellEnd"/>
+      <w:r>
+        <w:rPr>
+          <w:rFonts w:ascii="Calibri" w:hAnsi="Calibri"/>
+          <w:sz w:val="24"/>
+          <w:szCs w:val="24"/>
+        </w:rPr>
+        <w:t>&gt;&gt;</w:t>
       </w:r>
     </w:p>
     <w:p>
@@ -182,7 +222,23 @@
           <w:sz w:val="24"/>
           <w:szCs w:val="24"/>
         </w:rPr>
-        <w:t xml:space="preserve">Action Required by </w:t>
+        <w:t xml:space="preserve">Action </w:t>
+      </w:r>
+      <w:proofErr w:type="gramStart"/>
+      <w:r>
+        <w:rPr>
+          <w:sz w:val="24"/>
+          <w:szCs w:val="24"/>
+        </w:rPr>
+        <w:t>Required</w:t>
+      </w:r>
+      <w:proofErr w:type="gramEnd"/>
+      <w:r>
+        <w:rPr>
+          <w:sz w:val="24"/>
+          <w:szCs w:val="24"/>
+        </w:rPr>
+        <w:t xml:space="preserve"> by </w:t>
       </w:r>
       <w:r>
         <w:rPr>
@@ -233,7 +289,25 @@
           <w:sz w:val="24"/>
           <w:szCs w:val="24"/>
         </w:rPr>
-        <w:t>Dear &lt;&lt;TName&gt;&gt;</w:t>
+        <w:t>Dear &lt;&lt;</w:t>
+      </w:r>
+      <w:proofErr w:type="spellStart"/>
+      <w:r>
+        <w:rPr>
+          <w:rFonts w:ascii="Calibri" w:hAnsi="Calibri"/>
+          <w:sz w:val="24"/>
+          <w:szCs w:val="24"/>
+        </w:rPr>
+        <w:t>TName</w:t>
+      </w:r>
+      <w:proofErr w:type="spellEnd"/>
+      <w:r>
+        <w:rPr>
+          <w:rFonts w:ascii="Calibri" w:hAnsi="Calibri"/>
+          <w:sz w:val="24"/>
+          <w:szCs w:val="24"/>
+        </w:rPr>
+        <w:t>&gt;&gt;</w:t>
       </w:r>
       <w:r>
         <w:rPr>
@@ -446,6 +520,7 @@
         </w:rPr>
         <w:t>&lt;&lt;</w:t>
       </w:r>
+      <w:proofErr w:type="spellStart"/>
       <w:r>
         <w:rPr>
           <w:rFonts w:ascii="Calibri" w:hAnsi="Calibri"/>
@@ -454,6 +529,7 @@
         </w:rPr>
         <w:t>TermPara</w:t>
       </w:r>
+      <w:proofErr w:type="spellEnd"/>
       <w:r>
         <w:rPr>
           <w:rFonts w:ascii="Calibri" w:hAnsi="Calibri"/>
@@ -462,8 +538,6 @@
         </w:rPr>
         <w:t>&gt;&gt;</w:t>
       </w:r>
-      <w:bookmarkStart w:id="0" w:name="_GoBack"/>
-      <w:bookmarkEnd w:id="0"/>
     </w:p>
     <w:p>
       <w:pPr>
@@ -680,8 +754,306 @@
           <w:sz w:val="24"/>
           <w:szCs w:val="24"/>
         </w:rPr>
-        <w:t>Si desea una traducción en español, por favor llame al (831) 454-5955, entre 8:00 AM  y 4:30 PM de lunes a jueves. Los viernes la oficina se encuentra cerrada.</w:t>
-      </w:r>
+        <w:t xml:space="preserve">Si </w:t>
+      </w:r>
+      <w:proofErr w:type="spellStart"/>
+      <w:r>
+        <w:rPr>
+          <w:rFonts w:ascii="Times New Roman" w:hAnsi="Times New Roman" w:cs="Times New Roman"/>
+          <w:i/>
+          <w:iCs/>
+          <w:sz w:val="24"/>
+          <w:szCs w:val="24"/>
+        </w:rPr>
+        <w:t>desea</w:t>
+      </w:r>
+      <w:proofErr w:type="spellEnd"/>
+      <w:r>
+        <w:rPr>
+          <w:rFonts w:ascii="Times New Roman" w:hAnsi="Times New Roman" w:cs="Times New Roman"/>
+          <w:i/>
+          <w:iCs/>
+          <w:sz w:val="24"/>
+          <w:szCs w:val="24"/>
+        </w:rPr>
+        <w:t xml:space="preserve"> </w:t>
+      </w:r>
+      <w:proofErr w:type="spellStart"/>
+      <w:r>
+        <w:rPr>
+          <w:rFonts w:ascii="Times New Roman" w:hAnsi="Times New Roman" w:cs="Times New Roman"/>
+          <w:i/>
+          <w:iCs/>
+          <w:sz w:val="24"/>
+          <w:szCs w:val="24"/>
+        </w:rPr>
+        <w:t>una</w:t>
+      </w:r>
+      <w:proofErr w:type="spellEnd"/>
+      <w:r>
+        <w:rPr>
+          <w:rFonts w:ascii="Times New Roman" w:hAnsi="Times New Roman" w:cs="Times New Roman"/>
+          <w:i/>
+          <w:iCs/>
+          <w:sz w:val="24"/>
+          <w:szCs w:val="24"/>
+        </w:rPr>
+        <w:t xml:space="preserve"> </w:t>
+      </w:r>
+      <w:proofErr w:type="spellStart"/>
+      <w:r>
+        <w:rPr>
+          <w:rFonts w:ascii="Times New Roman" w:hAnsi="Times New Roman" w:cs="Times New Roman"/>
+          <w:i/>
+          <w:iCs/>
+          <w:sz w:val="24"/>
+          <w:szCs w:val="24"/>
+        </w:rPr>
+        <w:t>traducción</w:t>
+      </w:r>
+      <w:proofErr w:type="spellEnd"/>
+      <w:r>
+        <w:rPr>
+          <w:rFonts w:ascii="Times New Roman" w:hAnsi="Times New Roman" w:cs="Times New Roman"/>
+          <w:i/>
+          <w:iCs/>
+          <w:sz w:val="24"/>
+          <w:szCs w:val="24"/>
+        </w:rPr>
+        <w:t xml:space="preserve"> </w:t>
+      </w:r>
+      <w:proofErr w:type="spellStart"/>
+      <w:r>
+        <w:rPr>
+          <w:rFonts w:ascii="Times New Roman" w:hAnsi="Times New Roman" w:cs="Times New Roman"/>
+          <w:i/>
+          <w:iCs/>
+          <w:sz w:val="24"/>
+          <w:szCs w:val="24"/>
+        </w:rPr>
+        <w:t>en</w:t>
+      </w:r>
+      <w:proofErr w:type="spellEnd"/>
+      <w:r>
+        <w:rPr>
+          <w:rFonts w:ascii="Times New Roman" w:hAnsi="Times New Roman" w:cs="Times New Roman"/>
+          <w:i/>
+          <w:iCs/>
+          <w:sz w:val="24"/>
+          <w:szCs w:val="24"/>
+        </w:rPr>
+        <w:t xml:space="preserve"> </w:t>
+      </w:r>
+      <w:proofErr w:type="spellStart"/>
+      <w:r>
+        <w:rPr>
+          <w:rFonts w:ascii="Times New Roman" w:hAnsi="Times New Roman" w:cs="Times New Roman"/>
+          <w:i/>
+          <w:iCs/>
+          <w:sz w:val="24"/>
+          <w:szCs w:val="24"/>
+        </w:rPr>
+        <w:t>español</w:t>
+      </w:r>
+      <w:proofErr w:type="spellEnd"/>
+      <w:r>
+        <w:rPr>
+          <w:rFonts w:ascii="Times New Roman" w:hAnsi="Times New Roman" w:cs="Times New Roman"/>
+          <w:i/>
+          <w:iCs/>
+          <w:sz w:val="24"/>
+          <w:szCs w:val="24"/>
+        </w:rPr>
+        <w:t xml:space="preserve">, </w:t>
+      </w:r>
+      <w:proofErr w:type="spellStart"/>
+      <w:r>
+        <w:rPr>
+          <w:rFonts w:ascii="Times New Roman" w:hAnsi="Times New Roman" w:cs="Times New Roman"/>
+          <w:i/>
+          <w:iCs/>
+          <w:sz w:val="24"/>
+          <w:szCs w:val="24"/>
+        </w:rPr>
+        <w:t>por</w:t>
+      </w:r>
+      <w:proofErr w:type="spellEnd"/>
+      <w:r>
+        <w:rPr>
+          <w:rFonts w:ascii="Times New Roman" w:hAnsi="Times New Roman" w:cs="Times New Roman"/>
+          <w:i/>
+          <w:iCs/>
+          <w:sz w:val="24"/>
+          <w:szCs w:val="24"/>
+        </w:rPr>
+        <w:t xml:space="preserve"> favor </w:t>
+      </w:r>
+      <w:proofErr w:type="spellStart"/>
+      <w:r>
+        <w:rPr>
+          <w:rFonts w:ascii="Times New Roman" w:hAnsi="Times New Roman" w:cs="Times New Roman"/>
+          <w:i/>
+          <w:iCs/>
+          <w:sz w:val="24"/>
+          <w:szCs w:val="24"/>
+        </w:rPr>
+        <w:t>llame</w:t>
+      </w:r>
+      <w:proofErr w:type="spellEnd"/>
+      <w:r>
+        <w:rPr>
+          <w:rFonts w:ascii="Times New Roman" w:hAnsi="Times New Roman" w:cs="Times New Roman"/>
+          <w:i/>
+          <w:iCs/>
+          <w:sz w:val="24"/>
+          <w:szCs w:val="24"/>
+        </w:rPr>
+        <w:t xml:space="preserve"> al (831) 454-5955, entre 8:00 </w:t>
+      </w:r>
+      <w:proofErr w:type="gramStart"/>
+      <w:r>
+        <w:rPr>
+          <w:rFonts w:ascii="Times New Roman" w:hAnsi="Times New Roman" w:cs="Times New Roman"/>
+          <w:i/>
+          <w:iCs/>
+          <w:sz w:val="24"/>
+          <w:szCs w:val="24"/>
+        </w:rPr>
+        <w:t>AM  y</w:t>
+      </w:r>
+      <w:proofErr w:type="gramEnd"/>
+      <w:r>
+        <w:rPr>
+          <w:rFonts w:ascii="Times New Roman" w:hAnsi="Times New Roman" w:cs="Times New Roman"/>
+          <w:i/>
+          <w:iCs/>
+          <w:sz w:val="24"/>
+          <w:szCs w:val="24"/>
+        </w:rPr>
+        <w:t xml:space="preserve"> 4:30 PM de lunes a </w:t>
+      </w:r>
+      <w:proofErr w:type="spellStart"/>
+      <w:r>
+        <w:rPr>
+          <w:rFonts w:ascii="Times New Roman" w:hAnsi="Times New Roman" w:cs="Times New Roman"/>
+          <w:i/>
+          <w:iCs/>
+          <w:sz w:val="24"/>
+          <w:szCs w:val="24"/>
+        </w:rPr>
+        <w:t>jueves</w:t>
+      </w:r>
+      <w:proofErr w:type="spellEnd"/>
+      <w:r>
+        <w:rPr>
+          <w:rFonts w:ascii="Times New Roman" w:hAnsi="Times New Roman" w:cs="Times New Roman"/>
+          <w:i/>
+          <w:iCs/>
+          <w:sz w:val="24"/>
+          <w:szCs w:val="24"/>
+        </w:rPr>
+        <w:t xml:space="preserve">. </w:t>
+      </w:r>
+      <w:proofErr w:type="gramStart"/>
+      <w:r>
+        <w:rPr>
+          <w:rFonts w:ascii="Times New Roman" w:hAnsi="Times New Roman" w:cs="Times New Roman"/>
+          <w:i/>
+          <w:iCs/>
+          <w:sz w:val="24"/>
+          <w:szCs w:val="24"/>
+        </w:rPr>
+        <w:t xml:space="preserve">Los </w:t>
+      </w:r>
+      <w:proofErr w:type="spellStart"/>
+      <w:r>
+        <w:rPr>
+          <w:rFonts w:ascii="Times New Roman" w:hAnsi="Times New Roman" w:cs="Times New Roman"/>
+          <w:i/>
+          <w:iCs/>
+          <w:sz w:val="24"/>
+          <w:szCs w:val="24"/>
+        </w:rPr>
+        <w:t>viernes</w:t>
+      </w:r>
+      <w:proofErr w:type="spellEnd"/>
+      <w:r>
+        <w:rPr>
+          <w:rFonts w:ascii="Times New Roman" w:hAnsi="Times New Roman" w:cs="Times New Roman"/>
+          <w:i/>
+          <w:iCs/>
+          <w:sz w:val="24"/>
+          <w:szCs w:val="24"/>
+        </w:rPr>
+        <w:t xml:space="preserve"> la </w:t>
+      </w:r>
+      <w:proofErr w:type="spellStart"/>
+      <w:r>
+        <w:rPr>
+          <w:rFonts w:ascii="Times New Roman" w:hAnsi="Times New Roman" w:cs="Times New Roman"/>
+          <w:i/>
+          <w:iCs/>
+          <w:sz w:val="24"/>
+          <w:szCs w:val="24"/>
+        </w:rPr>
+        <w:t>oficina</w:t>
+      </w:r>
+      <w:proofErr w:type="spellEnd"/>
+      <w:r>
+        <w:rPr>
+          <w:rFonts w:ascii="Times New Roman" w:hAnsi="Times New Roman" w:cs="Times New Roman"/>
+          <w:i/>
+          <w:iCs/>
+          <w:sz w:val="24"/>
+          <w:szCs w:val="24"/>
+        </w:rPr>
+        <w:t xml:space="preserve"> se </w:t>
+      </w:r>
+      <w:proofErr w:type="spellStart"/>
+      <w:r>
+        <w:rPr>
+          <w:rFonts w:ascii="Times New Roman" w:hAnsi="Times New Roman" w:cs="Times New Roman"/>
+          <w:i/>
+          <w:iCs/>
+          <w:sz w:val="24"/>
+          <w:szCs w:val="24"/>
+        </w:rPr>
+        <w:t>encuentra</w:t>
+      </w:r>
+      <w:proofErr w:type="spellEnd"/>
+      <w:r>
+        <w:rPr>
+          <w:rFonts w:ascii="Times New Roman" w:hAnsi="Times New Roman" w:cs="Times New Roman"/>
+          <w:i/>
+          <w:iCs/>
+          <w:sz w:val="24"/>
+          <w:szCs w:val="24"/>
+        </w:rPr>
+        <w:t xml:space="preserve"> </w:t>
+      </w:r>
+      <w:proofErr w:type="spellStart"/>
+      <w:r>
+        <w:rPr>
+          <w:rFonts w:ascii="Times New Roman" w:hAnsi="Times New Roman" w:cs="Times New Roman"/>
+          <w:i/>
+          <w:iCs/>
+          <w:sz w:val="24"/>
+          <w:szCs w:val="24"/>
+        </w:rPr>
+        <w:t>cerrada</w:t>
+      </w:r>
+      <w:proofErr w:type="spellEnd"/>
+      <w:r>
+        <w:rPr>
+          <w:rFonts w:ascii="Times New Roman" w:hAnsi="Times New Roman" w:cs="Times New Roman"/>
+          <w:i/>
+          <w:iCs/>
+          <w:sz w:val="24"/>
+          <w:szCs w:val="24"/>
+        </w:rPr>
+        <w:t>.</w:t>
+      </w:r>
+      <w:proofErr w:type="gramEnd"/>
       <w:r>
         <w:rPr>
           <w:rFonts w:ascii="Times New Roman" w:hAnsi="Times New Roman" w:cs="Times New Roman"/>
@@ -803,7 +1175,43 @@
           <w:sz w:val="24"/>
           <w:szCs w:val="24"/>
         </w:rPr>
-        <w:t>Self Employed: If any adult in your household has self employment, you must provide a complete copy of your most recent federal income tax return, including IRS Form I 040, and Schedule C / Schedule SE if applicable. Additionally, please provide a profit and loss statement for the most recent twelve months or complete a Self Employment Certification available on our website at www.hacosantacruz.org, as well as in the lobby of our main office.</w:t>
+        <w:t xml:space="preserve">Self Employed: If any adult in your household has </w:t>
+      </w:r>
+      <w:proofErr w:type="spellStart"/>
+      <w:r>
+        <w:rPr>
+          <w:rFonts w:cstheme="minorHAnsi"/>
+          <w:sz w:val="24"/>
+          <w:szCs w:val="24"/>
+        </w:rPr>
+        <w:t>self employment</w:t>
+      </w:r>
+      <w:proofErr w:type="spellEnd"/>
+      <w:r>
+        <w:rPr>
+          <w:rFonts w:cstheme="minorHAnsi"/>
+          <w:sz w:val="24"/>
+          <w:szCs w:val="24"/>
+        </w:rPr>
+        <w:t xml:space="preserve">, you must provide a complete copy of your most recent federal income tax return, including IRS Form I 040, and Schedule C / Schedule SE if applicable. Additionally, please provide a profit and loss statement for the most recent twelve months or complete a </w:t>
+      </w:r>
+      <w:proofErr w:type="spellStart"/>
+      <w:r>
+        <w:rPr>
+          <w:rFonts w:cstheme="minorHAnsi"/>
+          <w:sz w:val="24"/>
+          <w:szCs w:val="24"/>
+        </w:rPr>
+        <w:t>Self Employment</w:t>
+      </w:r>
+      <w:proofErr w:type="spellEnd"/>
+      <w:r>
+        <w:rPr>
+          <w:rFonts w:cstheme="minorHAnsi"/>
+          <w:sz w:val="24"/>
+          <w:szCs w:val="24"/>
+        </w:rPr>
+        <w:t xml:space="preserve"> Certification available on our website at www.hacosantacruz.org, as well as in the lobby of our main office.</w:t>
       </w:r>
     </w:p>
     <w:p>
@@ -1169,8 +1577,12 @@
       </w:pPr>
     </w:p>
     <w:sectPr>
-      <w:headerReference w:type="default" r:id="rId10"/>
-      <w:footerReference w:type="default" r:id="rId11"/>
+      <w:headerReference w:type="even" r:id="rId10"/>
+      <w:headerReference w:type="default" r:id="rId11"/>
+      <w:footerReference w:type="even" r:id="rId12"/>
+      <w:footerReference w:type="default" r:id="rId13"/>
+      <w:headerReference w:type="first" r:id="rId14"/>
+      <w:footerReference w:type="first" r:id="rId15"/>
       <w:pgSz w:w="12240" w:h="15840"/>
       <w:pgMar w:top="720" w:right="1166" w:bottom="1440" w:left="994" w:header="0" w:footer="0" w:gutter="0"/>
       <w:cols w:space="720"/>
@@ -1211,6 +1623,17 @@
     <w:pPr>
       <w:pStyle w:val="Footer"/>
     </w:pPr>
+  </w:p>
+</w:ftr>
+</file>
+
+<file path=word/footer2.xml><?xml version="1.0" encoding="utf-8"?>
+<w:ftr xmlns:wpc="http://schemas.microsoft.com/office/word/2010/wordprocessingCanvas" xmlns:mc="http://schemas.openxmlformats.org/markup-compatibility/2006" xmlns:o="urn:schemas-microsoft-com:office:office" xmlns:r="http://schemas.openxmlformats.org/officeDocument/2006/relationships" xmlns:m="http://schemas.openxmlformats.org/officeDocument/2006/math" xmlns:v="urn:schemas-microsoft-com:vml" xmlns:wp14="http://schemas.microsoft.com/office/word/2010/wordprocessingDrawing" xmlns:wp="http://schemas.openxmlformats.org/drawingml/2006/wordprocessingDrawing" xmlns:w10="urn:schemas-microsoft-com:office:word" xmlns:w="http://schemas.openxmlformats.org/wordprocessingml/2006/main" xmlns:w14="http://schemas.microsoft.com/office/word/2010/wordml" xmlns:wpg="http://schemas.microsoft.com/office/word/2010/wordprocessingGroup" xmlns:wpi="http://schemas.microsoft.com/office/word/2010/wordprocessingInk" xmlns:wne="http://schemas.microsoft.com/office/word/2006/wordml" xmlns:wps="http://schemas.microsoft.com/office/word/2010/wordprocessingShape" mc:Ignorable="w14 wp14">
+  <w:p>
+    <w:pPr>
+      <w:pStyle w:val="Footer"/>
+    </w:pPr>
+    <w:bookmarkStart w:id="0" w:name="_GoBack"/>
   </w:p>
   <w:p>
     <w:pPr>
@@ -1861,6 +2284,17 @@
       </w:rPr>
       <w:t xml:space="preserve">                                                                                               </w:t>
     </w:r>
+    <w:bookmarkEnd w:id="0"/>
+  </w:p>
+</w:ftr>
+</file>
+
+<file path=word/footer3.xml><?xml version="1.0" encoding="utf-8"?>
+<w:ftr xmlns:wpc="http://schemas.microsoft.com/office/word/2010/wordprocessingCanvas" xmlns:mc="http://schemas.openxmlformats.org/markup-compatibility/2006" xmlns:o="urn:schemas-microsoft-com:office:office" xmlns:r="http://schemas.openxmlformats.org/officeDocument/2006/relationships" xmlns:m="http://schemas.openxmlformats.org/officeDocument/2006/math" xmlns:v="urn:schemas-microsoft-com:vml" xmlns:wp14="http://schemas.microsoft.com/office/word/2010/wordprocessingDrawing" xmlns:wp="http://schemas.openxmlformats.org/drawingml/2006/wordprocessingDrawing" xmlns:w10="urn:schemas-microsoft-com:office:word" xmlns:w="http://schemas.openxmlformats.org/wordprocessingml/2006/main" xmlns:w14="http://schemas.microsoft.com/office/word/2010/wordml" xmlns:wpg="http://schemas.microsoft.com/office/word/2010/wordprocessingGroup" xmlns:wpi="http://schemas.microsoft.com/office/word/2010/wordprocessingInk" xmlns:wne="http://schemas.microsoft.com/office/word/2006/wordml" xmlns:wps="http://schemas.microsoft.com/office/word/2010/wordprocessingShape" mc:Ignorable="w14 wp14">
+  <w:p>
+    <w:pPr>
+      <w:pStyle w:val="Footer"/>
+    </w:pPr>
   </w:p>
 </w:ftr>
 </file>
@@ -1891,6 +2325,16 @@
 </file>
 
 <file path=word/header1.xml><?xml version="1.0" encoding="utf-8"?>
+<w:hdr xmlns:wpc="http://schemas.microsoft.com/office/word/2010/wordprocessingCanvas" xmlns:mc="http://schemas.openxmlformats.org/markup-compatibility/2006" xmlns:o="urn:schemas-microsoft-com:office:office" xmlns:r="http://schemas.openxmlformats.org/officeDocument/2006/relationships" xmlns:m="http://schemas.openxmlformats.org/officeDocument/2006/math" xmlns:v="urn:schemas-microsoft-com:vml" xmlns:wp14="http://schemas.microsoft.com/office/word/2010/wordprocessingDrawing" xmlns:wp="http://schemas.openxmlformats.org/drawingml/2006/wordprocessingDrawing" xmlns:w10="urn:schemas-microsoft-com:office:word" xmlns:w="http://schemas.openxmlformats.org/wordprocessingml/2006/main" xmlns:w14="http://schemas.microsoft.com/office/word/2010/wordml" xmlns:wpg="http://schemas.microsoft.com/office/word/2010/wordprocessingGroup" xmlns:wpi="http://schemas.microsoft.com/office/word/2010/wordprocessingInk" xmlns:wne="http://schemas.microsoft.com/office/word/2006/wordml" xmlns:wps="http://schemas.microsoft.com/office/word/2010/wordprocessingShape" mc:Ignorable="w14 wp14">
+  <w:p>
+    <w:pPr>
+      <w:pStyle w:val="Header"/>
+    </w:pPr>
+  </w:p>
+</w:hdr>
+</file>
+
+<file path=word/header2.xml><?xml version="1.0" encoding="utf-8"?>
 <w:hdr xmlns:wpc="http://schemas.microsoft.com/office/word/2010/wordprocessingCanvas" xmlns:mc="http://schemas.openxmlformats.org/markup-compatibility/2006" xmlns:o="urn:schemas-microsoft-com:office:office" xmlns:r="http://schemas.openxmlformats.org/officeDocument/2006/relationships" xmlns:m="http://schemas.openxmlformats.org/officeDocument/2006/math" xmlns:v="urn:schemas-microsoft-com:vml" xmlns:wp14="http://schemas.microsoft.com/office/word/2010/wordprocessingDrawing" xmlns:wp="http://schemas.openxmlformats.org/drawingml/2006/wordprocessingDrawing" xmlns:w10="urn:schemas-microsoft-com:office:word" xmlns:w="http://schemas.openxmlformats.org/wordprocessingml/2006/main" xmlns:w14="http://schemas.microsoft.com/office/word/2010/wordml" xmlns:wpg="http://schemas.microsoft.com/office/word/2010/wordprocessingGroup" xmlns:wpi="http://schemas.microsoft.com/office/word/2010/wordprocessingInk" xmlns:wne="http://schemas.microsoft.com/office/word/2006/wordml" xmlns:wps="http://schemas.microsoft.com/office/word/2010/wordprocessingShape" mc:Ignorable="w14 wp14">
   <w:p>
     <w:pPr>
@@ -1948,6 +2392,16 @@
       </w:rPr>
       <w:fldChar w:fldCharType="end"/>
     </w:r>
+  </w:p>
+</w:hdr>
+</file>
+
+<file path=word/header3.xml><?xml version="1.0" encoding="utf-8"?>
+<w:hdr xmlns:wpc="http://schemas.microsoft.com/office/word/2010/wordprocessingCanvas" xmlns:mc="http://schemas.openxmlformats.org/markup-compatibility/2006" xmlns:o="urn:schemas-microsoft-com:office:office" xmlns:r="http://schemas.openxmlformats.org/officeDocument/2006/relationships" xmlns:m="http://schemas.openxmlformats.org/officeDocument/2006/math" xmlns:v="urn:schemas-microsoft-com:vml" xmlns:wp14="http://schemas.microsoft.com/office/word/2010/wordprocessingDrawing" xmlns:wp="http://schemas.openxmlformats.org/drawingml/2006/wordprocessingDrawing" xmlns:w10="urn:schemas-microsoft-com:office:word" xmlns:w="http://schemas.openxmlformats.org/wordprocessingml/2006/main" xmlns:w14="http://schemas.microsoft.com/office/word/2010/wordml" xmlns:wpg="http://schemas.microsoft.com/office/word/2010/wordprocessingGroup" xmlns:wpi="http://schemas.microsoft.com/office/word/2010/wordprocessingInk" xmlns:wne="http://schemas.microsoft.com/office/word/2006/wordml" xmlns:wps="http://schemas.microsoft.com/office/word/2010/wordprocessingShape" mc:Ignorable="w14 wp14">
+  <w:p>
+    <w:pPr>
+      <w:pStyle w:val="Header"/>
+    </w:pPr>
   </w:p>
 </w:hdr>
 </file>
@@ -3511,7 +3965,7 @@
 </file>
 
 <file path=customXml/itemProps1.xml><?xml version="1.0" encoding="utf-8"?>
-<ds:datastoreItem xmlns:ds="http://schemas.openxmlformats.org/officeDocument/2006/customXml" ds:itemID="{D451F569-848D-4685-8F7C-325EDA08F6D1}">
+<ds:datastoreItem xmlns:ds="http://schemas.openxmlformats.org/officeDocument/2006/customXml" ds:itemID="{913D341F-F2D6-4BB2-B719-09AE6F8A66B9}">
   <ds:schemaRefs>
     <ds:schemaRef ds:uri="http://schemas.openxmlformats.org/officeDocument/2006/bibliography"/>
   </ds:schemaRefs>

</xml_diff>